<commit_message>
Updated capture files and associated files
</commit_message>
<xml_diff>
--- a/MarchFire/inspection_report_11.docx
+++ b/MarchFire/inspection_report_11.docx
@@ -10,106 +10,6 @@
         <w:t>Inspection Report</w:t>
       </w:r>
     </w:p>
-    <w:p>
-      <w:r>
-        <w:t>Asset:  - Vico LED Linear Batten</w:t>
-      </w:r>
-    </w:p>
-    <w:p>
-      <w:r>
-        <w:t>Fault_id: 0</w:t>
-      </w:r>
-    </w:p>
-    <w:p>
-      <w:r>
-        <w:t>Fault: No fault</w:t>
-      </w:r>
-    </w:p>
-    <w:p>
-      <w:r>
-        <w:t>Remedy: No remedy</w:t>
-      </w:r>
-    </w:p>
-    <w:p>
-      <w:r>
-        <w:t xml:space="preserve">Comment: </w:t>
-      </w:r>
-    </w:p>
-    <w:p/>
-    <w:p>
-      <w:r>
-        <w:drawing>
-          <wp:inline xmlns:a="http://schemas.openxmlformats.org/drawingml/2006/main" xmlns:pic="http://schemas.openxmlformats.org/drawingml/2006/picture">
-            <wp:extent cx="1828800" cy="1371600"/>
-            <wp:docPr id="1" name="Picture 1"/>
-            <wp:cNvGraphicFramePr>
-              <a:graphicFrameLocks noChangeAspect="1"/>
-            </wp:cNvGraphicFramePr>
-            <a:graphic>
-              <a:graphicData uri="http://schemas.openxmlformats.org/drawingml/2006/picture">
-                <pic:pic>
-                  <pic:nvPicPr>
-                    <pic:cNvPr id="0" name="temp_image_82.jpg"/>
-                    <pic:cNvPicPr/>
-                  </pic:nvPicPr>
-                  <pic:blipFill>
-                    <a:blip r:embed="rId9"/>
-                    <a:stretch>
-                      <a:fillRect/>
-                    </a:stretch>
-                  </pic:blipFill>
-                  <pic:spPr>
-                    <a:xfrm>
-                      <a:off x="0" y="0"/>
-                      <a:ext cx="1828800" cy="1371600"/>
-                    </a:xfrm>
-                    <a:prstGeom prst="rect"/>
-                  </pic:spPr>
-                </pic:pic>
-              </a:graphicData>
-            </a:graphic>
-          </wp:inline>
-        </w:drawing>
-      </w:r>
-    </w:p>
-    <w:p/>
-    <w:p>
-      <w:r>
-        <w:drawing>
-          <wp:inline xmlns:a="http://schemas.openxmlformats.org/drawingml/2006/main" xmlns:pic="http://schemas.openxmlformats.org/drawingml/2006/picture">
-            <wp:extent cx="1828800" cy="1371600"/>
-            <wp:docPr id="2" name="Picture 2"/>
-            <wp:cNvGraphicFramePr>
-              <a:graphicFrameLocks noChangeAspect="1"/>
-            </wp:cNvGraphicFramePr>
-            <a:graphic>
-              <a:graphicData uri="http://schemas.openxmlformats.org/drawingml/2006/picture">
-                <pic:pic>
-                  <pic:nvPicPr>
-                    <pic:cNvPr id="0" name="temp_image_82.jpg"/>
-                    <pic:cNvPicPr/>
-                  </pic:nvPicPr>
-                  <pic:blipFill>
-                    <a:blip r:embed="rId10"/>
-                    <a:stretch>
-                      <a:fillRect/>
-                    </a:stretch>
-                  </pic:blipFill>
-                  <pic:spPr>
-                    <a:xfrm>
-                      <a:off x="0" y="0"/>
-                      <a:ext cx="1828800" cy="1371600"/>
-                    </a:xfrm>
-                    <a:prstGeom prst="rect"/>
-                  </pic:spPr>
-                </pic:pic>
-              </a:graphicData>
-            </a:graphic>
-          </wp:inline>
-        </w:drawing>
-      </w:r>
-    </w:p>
-    <w:p/>
     <w:p>
       <w:r>
         <w:t>Asset:  - Chamaeleon Emergency enLighten</w:t>
@@ -140,8 +40,8 @@
       <w:r>
         <w:drawing>
           <wp:inline xmlns:a="http://schemas.openxmlformats.org/drawingml/2006/main" xmlns:pic="http://schemas.openxmlformats.org/drawingml/2006/picture">
-            <wp:extent cx="1828800" cy="1371600"/>
-            <wp:docPr id="3" name="Picture 3"/>
+            <wp:extent cx="3657600" cy="2743200"/>
+            <wp:docPr id="1" name="Picture 1"/>
             <wp:cNvGraphicFramePr>
               <a:graphicFrameLocks noChangeAspect="1"/>
             </wp:cNvGraphicFramePr>
@@ -149,11 +49,11 @@
               <a:graphicData uri="http://schemas.openxmlformats.org/drawingml/2006/picture">
                 <pic:pic>
                   <pic:nvPicPr>
-                    <pic:cNvPr id="0" name="temp_image_81.jpg"/>
+                    <pic:cNvPr id="0" name="temp_image_94.jpg"/>
                     <pic:cNvPicPr/>
                   </pic:nvPicPr>
                   <pic:blipFill>
-                    <a:blip r:embed="rId11"/>
+                    <a:blip r:embed="rId9"/>
                     <a:stretch>
                       <a:fillRect/>
                     </a:stretch>
@@ -161,7 +61,44 @@
                   <pic:spPr>
                     <a:xfrm>
                       <a:off x="0" y="0"/>
-                      <a:ext cx="1828800" cy="1371600"/>
+                      <a:ext cx="3657600" cy="2743200"/>
+                    </a:xfrm>
+                    <a:prstGeom prst="rect"/>
+                  </pic:spPr>
+                </pic:pic>
+              </a:graphicData>
+            </a:graphic>
+          </wp:inline>
+        </w:drawing>
+      </w:r>
+    </w:p>
+    <w:p/>
+    <w:p>
+      <w:r>
+        <w:drawing>
+          <wp:inline xmlns:a="http://schemas.openxmlformats.org/drawingml/2006/main" xmlns:pic="http://schemas.openxmlformats.org/drawingml/2006/picture">
+            <wp:extent cx="3657600" cy="2743200"/>
+            <wp:docPr id="2" name="Picture 2"/>
+            <wp:cNvGraphicFramePr>
+              <a:graphicFrameLocks noChangeAspect="1"/>
+            </wp:cNvGraphicFramePr>
+            <a:graphic>
+              <a:graphicData uri="http://schemas.openxmlformats.org/drawingml/2006/picture">
+                <pic:pic>
+                  <pic:nvPicPr>
+                    <pic:cNvPr id="0" name="temp_image_94.jpg"/>
+                    <pic:cNvPicPr/>
+                  </pic:nvPicPr>
+                  <pic:blipFill>
+                    <a:blip r:embed="rId10"/>
+                    <a:stretch>
+                      <a:fillRect/>
+                    </a:stretch>
+                  </pic:blipFill>
+                  <pic:spPr>
+                    <a:xfrm>
+                      <a:off x="0" y="0"/>
+                      <a:ext cx="3657600" cy="2743200"/>
                     </a:xfrm>
                     <a:prstGeom prst="rect"/>
                   </pic:spPr>
@@ -203,7 +140,44 @@
       <w:r>
         <w:drawing>
           <wp:inline xmlns:a="http://schemas.openxmlformats.org/drawingml/2006/main" xmlns:pic="http://schemas.openxmlformats.org/drawingml/2006/picture">
-            <wp:extent cx="1828800" cy="1371600"/>
+            <wp:extent cx="3657600" cy="2743200"/>
+            <wp:docPr id="3" name="Picture 3"/>
+            <wp:cNvGraphicFramePr>
+              <a:graphicFrameLocks noChangeAspect="1"/>
+            </wp:cNvGraphicFramePr>
+            <a:graphic>
+              <a:graphicData uri="http://schemas.openxmlformats.org/drawingml/2006/picture">
+                <pic:pic>
+                  <pic:nvPicPr>
+                    <pic:cNvPr id="0" name="temp_image_93.jpg"/>
+                    <pic:cNvPicPr/>
+                  </pic:nvPicPr>
+                  <pic:blipFill>
+                    <a:blip r:embed="rId11"/>
+                    <a:stretch>
+                      <a:fillRect/>
+                    </a:stretch>
+                  </pic:blipFill>
+                  <pic:spPr>
+                    <a:xfrm>
+                      <a:off x="0" y="0"/>
+                      <a:ext cx="3657600" cy="2743200"/>
+                    </a:xfrm>
+                    <a:prstGeom prst="rect"/>
+                  </pic:spPr>
+                </pic:pic>
+              </a:graphicData>
+            </a:graphic>
+          </wp:inline>
+        </w:drawing>
+      </w:r>
+    </w:p>
+    <w:p/>
+    <w:p>
+      <w:r>
+        <w:drawing>
+          <wp:inline xmlns:a="http://schemas.openxmlformats.org/drawingml/2006/main" xmlns:pic="http://schemas.openxmlformats.org/drawingml/2006/picture">
+            <wp:extent cx="3657600" cy="2743200"/>
             <wp:docPr id="4" name="Picture 4"/>
             <wp:cNvGraphicFramePr>
               <a:graphicFrameLocks noChangeAspect="1"/>
@@ -212,7 +186,7 @@
               <a:graphicData uri="http://schemas.openxmlformats.org/drawingml/2006/picture">
                 <pic:pic>
                   <pic:nvPicPr>
-                    <pic:cNvPr id="0" name="temp_image_80.jpg"/>
+                    <pic:cNvPr id="0" name="temp_image_93.jpg"/>
                     <pic:cNvPicPr/>
                   </pic:nvPicPr>
                   <pic:blipFill>
@@ -224,7 +198,107 @@
                   <pic:spPr>
                     <a:xfrm>
                       <a:off x="0" y="0"/>
-                      <a:ext cx="1828800" cy="1371600"/>
+                      <a:ext cx="3657600" cy="2743200"/>
+                    </a:xfrm>
+                    <a:prstGeom prst="rect"/>
+                  </pic:spPr>
+                </pic:pic>
+              </a:graphicData>
+            </a:graphic>
+          </wp:inline>
+        </w:drawing>
+      </w:r>
+    </w:p>
+    <w:p/>
+    <w:p>
+      <w:r>
+        <w:t>Asset:  - Entrance door</w:t>
+      </w:r>
+    </w:p>
+    <w:p>
+      <w:r>
+        <w:t>Fault_id: 0</w:t>
+      </w:r>
+    </w:p>
+    <w:p>
+      <w:r>
+        <w:t>Fault: No fault</w:t>
+      </w:r>
+    </w:p>
+    <w:p>
+      <w:r>
+        <w:t>Remedy: No remedy required</w:t>
+      </w:r>
+    </w:p>
+    <w:p>
+      <w:r>
+        <w:t xml:space="preserve">Comment: </w:t>
+      </w:r>
+    </w:p>
+    <w:p/>
+    <w:p>
+      <w:r>
+        <w:drawing>
+          <wp:inline xmlns:a="http://schemas.openxmlformats.org/drawingml/2006/main" xmlns:pic="http://schemas.openxmlformats.org/drawingml/2006/picture">
+            <wp:extent cx="3657600" cy="2743200"/>
+            <wp:docPr id="5" name="Picture 5"/>
+            <wp:cNvGraphicFramePr>
+              <a:graphicFrameLocks noChangeAspect="1"/>
+            </wp:cNvGraphicFramePr>
+            <a:graphic>
+              <a:graphicData uri="http://schemas.openxmlformats.org/drawingml/2006/picture">
+                <pic:pic>
+                  <pic:nvPicPr>
+                    <pic:cNvPr id="0" name="temp_image_93.jpg"/>
+                    <pic:cNvPicPr/>
+                  </pic:nvPicPr>
+                  <pic:blipFill>
+                    <a:blip r:embed="rId11"/>
+                    <a:stretch>
+                      <a:fillRect/>
+                    </a:stretch>
+                  </pic:blipFill>
+                  <pic:spPr>
+                    <a:xfrm>
+                      <a:off x="0" y="0"/>
+                      <a:ext cx="3657600" cy="2743200"/>
+                    </a:xfrm>
+                    <a:prstGeom prst="rect"/>
+                  </pic:spPr>
+                </pic:pic>
+              </a:graphicData>
+            </a:graphic>
+          </wp:inline>
+        </w:drawing>
+      </w:r>
+    </w:p>
+    <w:p/>
+    <w:p>
+      <w:r>
+        <w:drawing>
+          <wp:inline xmlns:a="http://schemas.openxmlformats.org/drawingml/2006/main" xmlns:pic="http://schemas.openxmlformats.org/drawingml/2006/picture">
+            <wp:extent cx="3657600" cy="2743200"/>
+            <wp:docPr id="6" name="Picture 6"/>
+            <wp:cNvGraphicFramePr>
+              <a:graphicFrameLocks noChangeAspect="1"/>
+            </wp:cNvGraphicFramePr>
+            <a:graphic>
+              <a:graphicData uri="http://schemas.openxmlformats.org/drawingml/2006/picture">
+                <pic:pic>
+                  <pic:nvPicPr>
+                    <pic:cNvPr id="0" name="temp_image_92.jpg"/>
+                    <pic:cNvPicPr/>
+                  </pic:nvPicPr>
+                  <pic:blipFill>
+                    <a:blip r:embed="rId13"/>
+                    <a:stretch>
+                      <a:fillRect/>
+                    </a:stretch>
+                  </pic:blipFill>
+                  <pic:spPr>
+                    <a:xfrm>
+                      <a:off x="0" y="0"/>
+                      <a:ext cx="3657600" cy="2743200"/>
                     </a:xfrm>
                     <a:prstGeom prst="rect"/>
                   </pic:spPr>
@@ -266,8 +340,8 @@
       <w:r>
         <w:drawing>
           <wp:inline xmlns:a="http://schemas.openxmlformats.org/drawingml/2006/main" xmlns:pic="http://schemas.openxmlformats.org/drawingml/2006/picture">
-            <wp:extent cx="1828800" cy="1371600"/>
-            <wp:docPr id="5" name="Picture 5"/>
+            <wp:extent cx="3657600" cy="2743200"/>
+            <wp:docPr id="7" name="Picture 7"/>
             <wp:cNvGraphicFramePr>
               <a:graphicFrameLocks noChangeAspect="1"/>
             </wp:cNvGraphicFramePr>
@@ -275,11 +349,11 @@
               <a:graphicData uri="http://schemas.openxmlformats.org/drawingml/2006/picture">
                 <pic:pic>
                   <pic:nvPicPr>
-                    <pic:cNvPr id="0" name="temp_image_79.jpg"/>
+                    <pic:cNvPr id="0" name="temp_image_94.jpg"/>
                     <pic:cNvPicPr/>
                   </pic:nvPicPr>
                   <pic:blipFill>
-                    <a:blip r:embed="rId13"/>
+                    <a:blip r:embed="rId9"/>
                     <a:stretch>
                       <a:fillRect/>
                     </a:stretch>
@@ -287,7 +361,7 @@
                   <pic:spPr>
                     <a:xfrm>
                       <a:off x="0" y="0"/>
-                      <a:ext cx="1828800" cy="1371600"/>
+                      <a:ext cx="3657600" cy="2743200"/>
                     </a:xfrm>
                     <a:prstGeom prst="rect"/>
                   </pic:spPr>
@@ -303,8 +377,8 @@
       <w:r>
         <w:drawing>
           <wp:inline xmlns:a="http://schemas.openxmlformats.org/drawingml/2006/main" xmlns:pic="http://schemas.openxmlformats.org/drawingml/2006/picture">
-            <wp:extent cx="1828800" cy="1371600"/>
-            <wp:docPr id="6" name="Picture 6"/>
+            <wp:extent cx="3657600" cy="2743200"/>
+            <wp:docPr id="8" name="Picture 8"/>
             <wp:cNvGraphicFramePr>
               <a:graphicFrameLocks noChangeAspect="1"/>
             </wp:cNvGraphicFramePr>
@@ -312,7 +386,7 @@
               <a:graphicData uri="http://schemas.openxmlformats.org/drawingml/2006/picture">
                 <pic:pic>
                   <pic:nvPicPr>
-                    <pic:cNvPr id="0" name="temp_image_79.jpg"/>
+                    <pic:cNvPr id="0" name="temp_image_91.jpg"/>
                     <pic:cNvPicPr/>
                   </pic:nvPicPr>
                   <pic:blipFill>
@@ -324,7 +398,7 @@
                   <pic:spPr>
                     <a:xfrm>
                       <a:off x="0" y="0"/>
-                      <a:ext cx="1828800" cy="1371600"/>
+                      <a:ext cx="3657600" cy="2743200"/>
                     </a:xfrm>
                     <a:prstGeom prst="rect"/>
                   </pic:spPr>
@@ -358,7 +432,7 @@
     </w:p>
     <w:p>
       <w:r>
-        <w:t xml:space="preserve">Comment: </w:t>
+        <w:t>Comment:  test test</w:t>
       </w:r>
     </w:p>
     <w:p/>
@@ -366,8 +440,8 @@
       <w:r>
         <w:drawing>
           <wp:inline xmlns:a="http://schemas.openxmlformats.org/drawingml/2006/main" xmlns:pic="http://schemas.openxmlformats.org/drawingml/2006/picture">
-            <wp:extent cx="1828800" cy="1371600"/>
-            <wp:docPr id="7" name="Picture 7"/>
+            <wp:extent cx="3657600" cy="2743200"/>
+            <wp:docPr id="9" name="Picture 9"/>
             <wp:cNvGraphicFramePr>
               <a:graphicFrameLocks noChangeAspect="1"/>
             </wp:cNvGraphicFramePr>
@@ -375,7 +449,7 @@
               <a:graphicData uri="http://schemas.openxmlformats.org/drawingml/2006/picture">
                 <pic:pic>
                   <pic:nvPicPr>
-                    <pic:cNvPr id="0" name="temp_image_78.jpg"/>
+                    <pic:cNvPr id="0" name="temp_image_90.jpg"/>
                     <pic:cNvPicPr/>
                   </pic:nvPicPr>
                   <pic:blipFill>
@@ -387,7 +461,7 @@
                   <pic:spPr>
                     <a:xfrm>
                       <a:off x="0" y="0"/>
-                      <a:ext cx="1828800" cy="1371600"/>
+                      <a:ext cx="3657600" cy="2743200"/>
                     </a:xfrm>
                     <a:prstGeom prst="rect"/>
                   </pic:spPr>
@@ -403,8 +477,8 @@
       <w:r>
         <w:drawing>
           <wp:inline xmlns:a="http://schemas.openxmlformats.org/drawingml/2006/main" xmlns:pic="http://schemas.openxmlformats.org/drawingml/2006/picture">
-            <wp:extent cx="1828800" cy="1371600"/>
-            <wp:docPr id="8" name="Picture 8"/>
+            <wp:extent cx="3657600" cy="2743200"/>
+            <wp:docPr id="10" name="Picture 10"/>
             <wp:cNvGraphicFramePr>
               <a:graphicFrameLocks noChangeAspect="1"/>
             </wp:cNvGraphicFramePr>
@@ -412,11 +486,11 @@
               <a:graphicData uri="http://schemas.openxmlformats.org/drawingml/2006/picture">
                 <pic:pic>
                   <pic:nvPicPr>
-                    <pic:cNvPr id="0" name="temp_image_78.jpg"/>
+                    <pic:cNvPr id="0" name="temp_image_93.jpg"/>
                     <pic:cNvPicPr/>
                   </pic:nvPicPr>
                   <pic:blipFill>
-                    <a:blip r:embed="rId16"/>
+                    <a:blip r:embed="rId11"/>
                     <a:stretch>
                       <a:fillRect/>
                     </a:stretch>
@@ -424,7 +498,7 @@
                   <pic:spPr>
                     <a:xfrm>
                       <a:off x="0" y="0"/>
-                      <a:ext cx="1828800" cy="1371600"/>
+                      <a:ext cx="3657600" cy="2743200"/>
                     </a:xfrm>
                     <a:prstGeom prst="rect"/>
                   </pic:spPr>
@@ -433,58 +507,6 @@
             </a:graphic>
           </wp:inline>
         </w:drawing>
-      </w:r>
-    </w:p>
-    <w:p/>
-    <w:p>
-      <w:r>
-        <w:t>Asset:  - None</w:t>
-      </w:r>
-    </w:p>
-    <w:p>
-      <w:r>
-        <w:t>Fault_id: 0</w:t>
-      </w:r>
-    </w:p>
-    <w:p>
-      <w:r>
-        <w:t xml:space="preserve">Fault: </w:t>
-      </w:r>
-    </w:p>
-    <w:p>
-      <w:r>
-        <w:t xml:space="preserve">Remedy: </w:t>
-      </w:r>
-    </w:p>
-    <w:p>
-      <w:r>
-        <w:t xml:space="preserve">Comment: </w:t>
-      </w:r>
-    </w:p>
-    <w:p/>
-    <w:p>
-      <w:r>
-        <w:t>Asset:  - None</w:t>
-      </w:r>
-    </w:p>
-    <w:p>
-      <w:r>
-        <w:t>Fault_id: 0</w:t>
-      </w:r>
-    </w:p>
-    <w:p>
-      <w:r>
-        <w:t xml:space="preserve">Fault: </w:t>
-      </w:r>
-    </w:p>
-    <w:p>
-      <w:r>
-        <w:t xml:space="preserve">Remedy: </w:t>
-      </w:r>
-    </w:p>
-    <w:p>
-      <w:r>
-        <w:t xml:space="preserve">Comment: </w:t>
       </w:r>
     </w:p>
     <w:p/>

</xml_diff>